<commit_message>
Rebuild project with SignalR
</commit_message>
<xml_diff>
--- a/NearMessageLogic/NearMessage предметная область.docx
+++ b/NearMessageLogic/NearMessage предметная область.docx
@@ -63,7 +63,7 @@
           <w:szCs w:val="28"/>
           <w:lang w:eastAsia="ru-RU"/>
         </w:rPr>
-        <w:t>Анализ предметной области </w:t>
+        <w:t>Анализ предметной области</w:t>
       </w:r>
     </w:p>
     <w:p>
@@ -71,11 +71,74 @@
         <w:spacing w:after="0" w:line="240" w:lineRule="auto"/>
         <w:rPr>
           <w:rFonts w:ascii="Times New Roman" w:eastAsia="Times New Roman" w:hAnsi="Times New Roman" w:cs="Times New Roman"/>
-          <w:sz w:val="24"/>
-          <w:szCs w:val="24"/>
-          <w:lang w:eastAsia="ru-RU"/>
-        </w:rPr>
-      </w:pPr>
+          <w:color w:val="000000"/>
+          <w:sz w:val="28"/>
+          <w:szCs w:val="28"/>
+          <w:lang w:eastAsia="ru-RU"/>
+        </w:rPr>
+      </w:pPr>
+    </w:p>
+    <w:p>
+      <w:pPr>
+        <w:spacing w:after="0" w:line="240" w:lineRule="auto"/>
+        <w:rPr>
+          <w:rFonts w:ascii="Times New Roman" w:eastAsia="Times New Roman" w:hAnsi="Times New Roman" w:cs="Times New Roman"/>
+          <w:color w:val="000000"/>
+          <w:sz w:val="28"/>
+          <w:szCs w:val="28"/>
+          <w:lang w:eastAsia="ru-RU"/>
+        </w:rPr>
+      </w:pPr>
+      <w:r>
+        <w:rPr>
+          <w:rFonts w:ascii="Times New Roman" w:eastAsia="Times New Roman" w:hAnsi="Times New Roman" w:cs="Times New Roman"/>
+          <w:color w:val="000000"/>
+          <w:sz w:val="28"/>
+          <w:szCs w:val="28"/>
+          <w:lang w:eastAsia="ru-RU"/>
+        </w:rPr>
+        <w:t>Требуется разработать Мессенджер</w:t>
+      </w:r>
+      <w:r>
+        <w:rPr>
+          <w:rFonts w:ascii="Times New Roman" w:eastAsia="Times New Roman" w:hAnsi="Times New Roman" w:cs="Times New Roman"/>
+          <w:color w:val="000000"/>
+          <w:sz w:val="28"/>
+          <w:szCs w:val="28"/>
+          <w:lang w:eastAsia="ru-RU"/>
+        </w:rPr>
+        <w:t>,</w:t>
+      </w:r>
+      <w:r>
+        <w:rPr>
+          <w:rFonts w:ascii="Times New Roman" w:eastAsia="Times New Roman" w:hAnsi="Times New Roman" w:cs="Times New Roman"/>
+          <w:color w:val="000000"/>
+          <w:sz w:val="28"/>
+          <w:szCs w:val="28"/>
+          <w:lang w:eastAsia="ru-RU"/>
+        </w:rPr>
+        <w:t xml:space="preserve"> программное средство, которое позволяет людям общаться между собой через интернет.</w:t>
+      </w:r>
+      <w:r>
+        <w:rPr>
+          <w:rFonts w:ascii="Times New Roman" w:eastAsia="Times New Roman" w:hAnsi="Times New Roman" w:cs="Times New Roman"/>
+          <w:color w:val="000000"/>
+          <w:sz w:val="28"/>
+          <w:szCs w:val="28"/>
+          <w:lang w:eastAsia="ru-RU"/>
+        </w:rPr>
+        <w:t xml:space="preserve"> </w:t>
+      </w:r>
+      <w:r>
+        <w:rPr>
+          <w:rFonts w:ascii="Times New Roman" w:eastAsia="Times New Roman" w:hAnsi="Times New Roman" w:cs="Times New Roman"/>
+          <w:color w:val="000000"/>
+          <w:sz w:val="28"/>
+          <w:szCs w:val="28"/>
+          <w:lang w:eastAsia="ru-RU"/>
+        </w:rPr>
+        <w:t>Они стали незаменимым инструментом коммуникации в современном мире, где люди постоянно находятся в движении и нуждаются в быстром доступе к своим контактам.</w:t>
+      </w:r>
     </w:p>
     <w:p>
       <w:pPr>

</xml_diff>